<commit_message>
Start coding for password reset functionality
</commit_message>
<xml_diff>
--- a/FIX list.docx
+++ b/FIX list.docx
@@ -3,43 +3,83 @@
 <w:document xmlns:wpc="http://schemas.microsoft.com/office/word/2010/wordprocessingCanvas" xmlns:mc="http://schemas.openxmlformats.org/markup-compatibility/2006" xmlns:o="urn:schemas-microsoft-com:office:office" xmlns:r="http://schemas.openxmlformats.org/officeDocument/2006/relationships" xmlns:m="http://schemas.openxmlformats.org/officeDocument/2006/math" xmlns:v="urn:schemas-microsoft-com:vml" xmlns:wp14="http://schemas.microsoft.com/office/word/2010/wordprocessingDrawing" xmlns:wp="http://schemas.openxmlformats.org/drawingml/2006/wordprocessingDrawing" xmlns:w10="urn:schemas-microsoft-com:office:word" xmlns:w="http://schemas.openxmlformats.org/wordprocessingml/2006/main" xmlns:w14="http://schemas.microsoft.com/office/word/2010/wordml" xmlns:wpg="http://schemas.microsoft.com/office/word/2010/wordprocessingGroup" xmlns:wpi="http://schemas.microsoft.com/office/word/2010/wordprocessingInk" xmlns:wne="http://schemas.microsoft.com/office/word/2006/wordml" xmlns:wps="http://schemas.microsoft.com/office/word/2010/wordprocessingShape" mc:Ignorable="w14 wp14">
   <w:body>
     <w:p>
+      <w:r>
+        <w:t>FIX EVERYTHING</w:t>
+      </w:r>
+    </w:p>
+    <w:p>
+      <w:r>
+        <w:t xml:space="preserve">Index </w:t>
+      </w:r>
+    </w:p>
+    <w:p>
+      <w:r>
+        <w:tab/>
+        <w:t>Making links more buttony.</w:t>
+      </w:r>
+      <w:r>
+        <w:t xml:space="preserve"> -- Lynne</w:t>
+      </w:r>
+    </w:p>
+    <w:p>
+      <w:r>
+        <w:tab/>
+        <w:t>Forgot password – doesn’t do anything.</w:t>
+      </w:r>
+      <w:r>
+        <w:t xml:space="preserve"> -- Rosemary</w:t>
+      </w:r>
+    </w:p>
+    <w:p>
+      <w:r>
+        <w:tab/>
+        <w:t>Fix Login – redirect if already logged in.</w:t>
+      </w:r>
+      <w:r>
+        <w:t xml:space="preserve"> </w:t>
+      </w:r>
+      <w:r>
+        <w:t>–</w:t>
+      </w:r>
+      <w:r>
+        <w:t xml:space="preserve"> Rosemary</w:t>
+      </w:r>
+      <w:r>
+        <w:t xml:space="preserve"> ---- Complete</w:t>
+      </w:r>
       <w:bookmarkStart w:id="0" w:name="_GoBack"/>
       <w:bookmarkEnd w:id="0"/>
-      <w:r>
-        <w:t>FIX EVERYTHING</w:t>
-      </w:r>
-    </w:p>
-    <w:p>
-      <w:r>
-        <w:t xml:space="preserve">Index </w:t>
-      </w:r>
-    </w:p>
-    <w:p>
-      <w:r>
-        <w:tab/>
-        <w:t xml:space="preserve">Making links </w:t>
-      </w:r>
-      <w:proofErr w:type="gramStart"/>
-      <w:r>
-        <w:t xml:space="preserve">more </w:t>
-      </w:r>
-      <w:proofErr w:type="spellStart"/>
-      <w:r>
-        <w:t>buttony</w:t>
-      </w:r>
-      <w:proofErr w:type="spellEnd"/>
-      <w:proofErr w:type="gramEnd"/>
-      <w:r>
-        <w:t>.</w:t>
-      </w:r>
-      <w:r>
-        <w:t xml:space="preserve"> -- Lynne</w:t>
-      </w:r>
-    </w:p>
-    <w:p>
-      <w:r>
-        <w:tab/>
-        <w:t>Forgot password – doesn’t do anything.</w:t>
+    </w:p>
+    <w:p>
+      <w:r>
+        <w:tab/>
+        <w:t>Verify password.</w:t>
+      </w:r>
+      <w:r>
+        <w:t xml:space="preserve"> -- Lynne</w:t>
+      </w:r>
+    </w:p>
+    <w:p>
+      <w:r>
+        <w:tab/>
+        <w:t>Javascript validation</w:t>
+      </w:r>
+      <w:r>
+        <w:t xml:space="preserve"> -- Lynne</w:t>
+      </w:r>
+    </w:p>
+    <w:p>
+      <w:r>
+        <w:t>Registration --</w:t>
+      </w:r>
+      <w:r>
+        <w:tab/>
+      </w:r>
+    </w:p>
+    <w:p>
+      <w:r>
+        <w:tab/>
+        <w:t>Check for existing values – no duplicates!</w:t>
       </w:r>
       <w:r>
         <w:t xml:space="preserve"> -- Rosemary</w:t>
@@ -48,7 +88,25 @@
     <w:p>
       <w:r>
         <w:tab/>
-        <w:t>Fix Login – redirect if already logged in.</w:t>
+        <w:t>Verify password</w:t>
+      </w:r>
+      <w:r>
+        <w:t xml:space="preserve"> -- Lynne</w:t>
+      </w:r>
+    </w:p>
+    <w:p>
+      <w:r>
+        <w:tab/>
+        <w:t>Javascript validation</w:t>
+      </w:r>
+      <w:r>
+        <w:t xml:space="preserve"> -- Lynne</w:t>
+      </w:r>
+    </w:p>
+    <w:p>
+      <w:r>
+        <w:tab/>
+        <w:t>Cookie /message that tells if the registration is successful.</w:t>
       </w:r>
       <w:r>
         <w:t xml:space="preserve"> -- Rosemary</w:t>
@@ -56,100 +114,13 @@
     </w:p>
     <w:p>
       <w:r>
-        <w:tab/>
-        <w:t>Verify password.</w:t>
-      </w:r>
-      <w:r>
-        <w:t xml:space="preserve"> -- Lynne</w:t>
-      </w:r>
-    </w:p>
-    <w:p>
-      <w:r>
-        <w:tab/>
-      </w:r>
-      <w:proofErr w:type="spellStart"/>
-      <w:r>
-        <w:t>Javascript</w:t>
-      </w:r>
-      <w:proofErr w:type="spellEnd"/>
-      <w:r>
-        <w:t xml:space="preserve"> validation</w:t>
-      </w:r>
-      <w:r>
-        <w:t xml:space="preserve"> -- Lynne</w:t>
-      </w:r>
-    </w:p>
-    <w:p>
-      <w:r>
-        <w:t>Registration --</w:t>
-      </w:r>
-      <w:r>
-        <w:tab/>
-      </w:r>
-    </w:p>
-    <w:p>
-      <w:r>
-        <w:tab/>
-        <w:t>Check for existing values – no duplicates!</w:t>
-      </w:r>
-      <w:r>
-        <w:t xml:space="preserve"> -- Rosemary</w:t>
-      </w:r>
-    </w:p>
-    <w:p>
-      <w:r>
-        <w:tab/>
-        <w:t>Verify password</w:t>
-      </w:r>
-      <w:r>
-        <w:t xml:space="preserve"> -- Lynne</w:t>
-      </w:r>
-    </w:p>
-    <w:p>
-      <w:r>
-        <w:tab/>
-      </w:r>
-      <w:proofErr w:type="spellStart"/>
-      <w:r>
-        <w:t>Javascript</w:t>
-      </w:r>
-      <w:proofErr w:type="spellEnd"/>
-      <w:r>
-        <w:t xml:space="preserve"> validation</w:t>
-      </w:r>
-      <w:r>
-        <w:t xml:space="preserve"> -- Lynne</w:t>
-      </w:r>
-    </w:p>
-    <w:p>
-      <w:r>
-        <w:tab/>
-      </w:r>
-      <w:proofErr w:type="gramStart"/>
-      <w:r>
-        <w:t>Cookie /message that tells if the registration is successful.</w:t>
-      </w:r>
-      <w:proofErr w:type="gramEnd"/>
-      <w:r>
-        <w:t xml:space="preserve"> -- Rosemary</w:t>
-      </w:r>
-    </w:p>
-    <w:p>
-      <w:r>
         <w:t xml:space="preserve">Login -- </w:t>
       </w:r>
     </w:p>
     <w:p>
       <w:r>
         <w:tab/>
-      </w:r>
-      <w:proofErr w:type="spellStart"/>
-      <w:r>
-        <w:t>Javascript</w:t>
-      </w:r>
-      <w:proofErr w:type="spellEnd"/>
-      <w:r>
-        <w:t xml:space="preserve"> validation</w:t>
+        <w:t>Javascript validation</w:t>
       </w:r>
       <w:r>
         <w:t xml:space="preserve"> -- Lynne</w:t>
@@ -210,15 +181,7 @@
     <w:p>
       <w:r>
         <w:tab/>
-        <w:t xml:space="preserve">Can </w:t>
-      </w:r>
-      <w:proofErr w:type="gramStart"/>
-      <w:r>
-        <w:t>We</w:t>
-      </w:r>
-      <w:proofErr w:type="gramEnd"/>
-      <w:r>
-        <w:t xml:space="preserve"> click on an item to select it?  Fix that</w:t>
+        <w:t>Can We click on an item to select it?  Fix that</w:t>
       </w:r>
       <w:r>
         <w:t xml:space="preserve"> -- Adam</w:t>
@@ -238,15 +201,7 @@
     <w:p>
       <w:r>
         <w:tab/>
-        <w:t xml:space="preserve">Inventory </w:t>
-      </w:r>
-      <w:proofErr w:type="gramStart"/>
-      <w:r>
-        <w:t>Grid  View</w:t>
-      </w:r>
-      <w:proofErr w:type="gramEnd"/>
-      <w:r>
-        <w:t xml:space="preserve"> / Inventory Tree View</w:t>
+        <w:t>Inventory Grid  View / Inventory Tree View</w:t>
       </w:r>
       <w:r>
         <w:tab/>
@@ -259,13 +214,8 @@
       </w:r>
     </w:p>
     <w:p>
-      <w:proofErr w:type="gramStart"/>
-      <w:r>
-        <w:t>Add  --</w:t>
-      </w:r>
-      <w:proofErr w:type="gramEnd"/>
-      <w:r>
-        <w:t xml:space="preserve"> Style the tool tips to be larger and match the color scheme.</w:t>
+      <w:r>
+        <w:t>Add  -- Style the tool tips to be larger and match the color scheme.</w:t>
       </w:r>
       <w:r>
         <w:t xml:space="preserve"> -- Lynne</w:t>
@@ -312,14 +262,7 @@
     <w:p>
       <w:r>
         <w:tab/>
-      </w:r>
-      <w:proofErr w:type="gramStart"/>
-      <w:r>
-        <w:t>Auto populate</w:t>
-      </w:r>
-      <w:proofErr w:type="gramEnd"/>
-      <w:r>
-        <w:t xml:space="preserve"> the city and state.</w:t>
+        <w:t>Auto populate the city and state.</w:t>
       </w:r>
       <w:r>
         <w:t xml:space="preserve"> -- Adam</w:t>
@@ -327,15 +270,7 @@
     </w:p>
     <w:p>
       <w:r>
-        <w:t xml:space="preserve">Add </w:t>
-      </w:r>
-      <w:proofErr w:type="gramStart"/>
-      <w:r>
-        <w:t>Room  /</w:t>
-      </w:r>
-      <w:proofErr w:type="gramEnd"/>
-      <w:r>
-        <w:t xml:space="preserve"> Section</w:t>
+        <w:t>Add Room  / Section</w:t>
       </w:r>
     </w:p>
     <w:p>
@@ -350,12 +285,8 @@
     <w:p>
       <w:r>
         <w:tab/>
-      </w:r>
-      <w:proofErr w:type="gramStart"/>
-      <w:r>
         <w:t>Can’t say rooms and sections that aren’t in the property unless they are being added new.</w:t>
       </w:r>
-      <w:proofErr w:type="gramEnd"/>
       <w:r>
         <w:t xml:space="preserve"> -- Rosemary</w:t>
       </w:r>
@@ -366,15 +297,7 @@
       </w:r>
       <w:r>
         <w:tab/>
-        <w:t xml:space="preserve">Ajax </w:t>
-      </w:r>
-      <w:proofErr w:type="gramStart"/>
-      <w:r>
-        <w:t>fix</w:t>
-      </w:r>
-      <w:proofErr w:type="gramEnd"/>
-      <w:r>
-        <w:t xml:space="preserve"> to adjust the list</w:t>
+        <w:t>Ajax fix to adjust the list</w:t>
       </w:r>
       <w:r>
         <w:t xml:space="preserve"> -- Rosemary</w:t>
@@ -802,6 +725,7 @@
   <w:style w:type="character" w:default="1" w:styleId="DefaultParagraphFont">
     <w:name w:val="Default Paragraph Font"/>
     <w:uiPriority w:val="1"/>
+    <w:semiHidden/>
     <w:unhideWhenUsed/>
   </w:style>
   <w:style w:type="table" w:default="1" w:styleId="TableNormal">
@@ -991,6 +915,7 @@
   <w:style w:type="character" w:default="1" w:styleId="DefaultParagraphFont">
     <w:name w:val="Default Paragraph Font"/>
     <w:uiPriority w:val="1"/>
+    <w:semiHidden/>
     <w:unhideWhenUsed/>
   </w:style>
   <w:style w:type="table" w:default="1" w:styleId="TableNormal">

</xml_diff>